<commit_message>
fixed login and editprofile uc
</commit_message>
<xml_diff>
--- a/Diagrams/EditProfileUsecase.docx
+++ b/Diagrams/EditProfileUsecase.docx
@@ -1,6 +1,6 @@
 
 <file path=word/document.xml><?xml version="1.0" encoding="utf-8"?>
-<w:document xmlns:wpc="http://schemas.microsoft.com/office/word/2010/wordprocessingCanvas" xmlns:cx="http://schemas.microsoft.com/office/drawing/2014/chartex" xmlns:cx1="http://schemas.microsoft.com/office/drawing/2015/9/8/chartex" xmlns:cx2="http://schemas.microsoft.com/office/drawing/2015/10/21/chartex" xmlns:cx3="http://schemas.microsoft.com/office/drawing/2016/5/9/chartex" xmlns:cx4="http://schemas.microsoft.com/office/drawing/2016/5/10/chartex" xmlns:cx5="http://schemas.microsoft.com/office/drawing/2016/5/11/chartex" xmlns:mc="http://schemas.openxmlformats.org/markup-compatibility/2006" xmlns:o="urn:schemas-microsoft-com:office:office" xmlns:r="http://schemas.openxmlformats.org/officeDocument/2006/relationships" xmlns:m="http://schemas.openxmlformats.org/officeDocument/2006/math" xmlns:v="urn:schemas-microsoft-com:vml" xmlns:wp14="http://schemas.microsoft.com/office/word/2010/wordprocessingDrawing" xmlns:wp="http://schemas.openxmlformats.org/drawingml/2006/wordprocessingDrawing" xmlns:w10="urn:schemas-microsoft-com:office:word" xmlns:w="http://schemas.openxmlformats.org/wordprocessingml/2006/main" xmlns:w14="http://schemas.microsoft.com/office/word/2010/wordml" xmlns:w15="http://schemas.microsoft.com/office/word/2012/wordml" xmlns:w16se="http://schemas.microsoft.com/office/word/2015/wordml/symex" xmlns:wpg="http://schemas.microsoft.com/office/word/2010/wordprocessingGroup" xmlns:wpi="http://schemas.microsoft.com/office/word/2010/wordprocessingInk" xmlns:wne="http://schemas.microsoft.com/office/word/2006/wordml" xmlns:wps="http://schemas.microsoft.com/office/word/2010/wordprocessingShape" mc:Ignorable="w14 w15 w16se wp14">
+<w:document xmlns:wpc="http://schemas.microsoft.com/office/word/2010/wordprocessingCanvas" xmlns:cx="http://schemas.microsoft.com/office/drawing/2014/chartex" xmlns:cx1="http://schemas.microsoft.com/office/drawing/2015/9/8/chartex" xmlns:cx2="http://schemas.microsoft.com/office/drawing/2015/10/21/chartex" xmlns:cx3="http://schemas.microsoft.com/office/drawing/2016/5/9/chartex" xmlns:cx4="http://schemas.microsoft.com/office/drawing/2016/5/10/chartex" xmlns:cx5="http://schemas.microsoft.com/office/drawing/2016/5/11/chartex" xmlns:cx6="http://schemas.microsoft.com/office/drawing/2016/5/12/chartex" xmlns:cx7="http://schemas.microsoft.com/office/drawing/2016/5/13/chartex" xmlns:cx8="http://schemas.microsoft.com/office/drawing/2016/5/14/chartex" xmlns:mc="http://schemas.openxmlformats.org/markup-compatibility/2006" xmlns:o="urn:schemas-microsoft-com:office:office" xmlns:r="http://schemas.openxmlformats.org/officeDocument/2006/relationships" xmlns:m="http://schemas.openxmlformats.org/officeDocument/2006/math" xmlns:v="urn:schemas-microsoft-com:vml" xmlns:wp14="http://schemas.microsoft.com/office/word/2010/wordprocessingDrawing" xmlns:wp="http://schemas.openxmlformats.org/drawingml/2006/wordprocessingDrawing" xmlns:w10="urn:schemas-microsoft-com:office:word" xmlns:w="http://schemas.openxmlformats.org/wordprocessingml/2006/main" xmlns:w14="http://schemas.microsoft.com/office/word/2010/wordml" xmlns:w15="http://schemas.microsoft.com/office/word/2012/wordml" xmlns:w16se="http://schemas.microsoft.com/office/word/2015/wordml/symex" xmlns:wpg="http://schemas.microsoft.com/office/word/2010/wordprocessingGroup" xmlns:wpi="http://schemas.microsoft.com/office/word/2010/wordprocessingInk" xmlns:wne="http://schemas.microsoft.com/office/word/2006/wordml" xmlns:wps="http://schemas.microsoft.com/office/word/2010/wordprocessingShape" mc:Ignorable="w14 w15 w16se wp14">
   <w:body>
     <w:p>
       <w:pPr>
@@ -114,7 +114,21 @@
         <w:rPr>
           <w:rFonts w:ascii="Calibri" w:eastAsia="Calibri" w:hAnsi="Calibri" w:cs="Calibri"/>
         </w:rPr>
-        <w:t>ondary – Texas Hold’em system, data c</w:t>
+        <w:t xml:space="preserve">ondary – Texas </w:t>
+      </w:r>
+      <w:proofErr w:type="spellStart"/>
+      <w:r>
+        <w:rPr>
+          <w:rFonts w:ascii="Calibri" w:eastAsia="Calibri" w:hAnsi="Calibri" w:cs="Calibri"/>
+        </w:rPr>
+        <w:t>Hold’em</w:t>
+      </w:r>
+      <w:proofErr w:type="spellEnd"/>
+      <w:r>
+        <w:rPr>
+          <w:rFonts w:ascii="Calibri" w:eastAsia="Calibri" w:hAnsi="Calibri" w:cs="Calibri"/>
+        </w:rPr>
+        <w:t xml:space="preserve"> system, data c</w:t>
       </w:r>
       <w:r>
         <w:rPr>
@@ -292,7 +306,39 @@
         <w:rPr>
           <w:rFonts w:ascii="Calibri" w:eastAsia="Calibri" w:hAnsi="Calibri" w:cs="Calibri"/>
         </w:rPr>
-        <w:t xml:space="preserve"> The user selects “Edit Profile”.</w:t>
+        <w:t xml:space="preserve"> </w:t>
+      </w:r>
+      <w:r>
+        <w:rPr>
+          <w:rFonts w:ascii="Calibri" w:eastAsia="Calibri" w:hAnsi="Calibri" w:cs="Calibri"/>
+        </w:rPr>
+        <w:t xml:space="preserve">The user calls </w:t>
+      </w:r>
+      <w:proofErr w:type="spellStart"/>
+      <w:r>
+        <w:rPr>
+          <w:rFonts w:ascii="Calibri" w:eastAsia="Calibri" w:hAnsi="Calibri" w:cs="Calibri"/>
+        </w:rPr>
+        <w:t>EditProfile</w:t>
+      </w:r>
+      <w:proofErr w:type="spellEnd"/>
+      <w:r>
+        <w:rPr>
+          <w:rFonts w:ascii="Calibri" w:eastAsia="Calibri" w:hAnsi="Calibri" w:cs="Calibri"/>
+        </w:rPr>
+        <w:t>(</w:t>
+      </w:r>
+      <w:r>
+        <w:rPr>
+          <w:rFonts w:ascii="Calibri" w:eastAsia="Calibri" w:hAnsi="Calibri" w:cs="Calibri"/>
+        </w:rPr>
+        <w:t>user</w:t>
+      </w:r>
+      <w:r>
+        <w:rPr>
+          <w:rFonts w:ascii="Calibri" w:eastAsia="Calibri" w:hAnsi="Calibri" w:cs="Calibri"/>
+        </w:rPr>
+        <w:t>)</w:t>
       </w:r>
     </w:p>
     <w:p>
@@ -313,7 +359,19 @@
         <w:rPr>
           <w:rFonts w:ascii="Calibri" w:eastAsia="Calibri" w:hAnsi="Calibri" w:cs="Calibri"/>
         </w:rPr>
-        <w:t xml:space="preserve"> The system displays the user information (personal information and avatar.)</w:t>
+        <w:t xml:space="preserve"> The system </w:t>
+      </w:r>
+      <w:r>
+        <w:rPr>
+          <w:rFonts w:ascii="Calibri" w:eastAsia="Calibri" w:hAnsi="Calibri" w:cs="Calibri"/>
+        </w:rPr>
+        <w:t>returns</w:t>
+      </w:r>
+      <w:r>
+        <w:rPr>
+          <w:rFonts w:ascii="Calibri" w:eastAsia="Calibri" w:hAnsi="Calibri" w:cs="Calibri"/>
+        </w:rPr>
+        <w:t xml:space="preserve"> the user information (personal information and avatar.)</w:t>
       </w:r>
     </w:p>
     <w:p>
@@ -334,7 +392,19 @@
         <w:rPr>
           <w:rFonts w:ascii="Calibri" w:eastAsia="Calibri" w:hAnsi="Calibri" w:cs="Calibri"/>
         </w:rPr>
-        <w:t xml:space="preserve"> The user enters the detail he would like to change.</w:t>
+        <w:t xml:space="preserve"> The user </w:t>
+      </w:r>
+      <w:r>
+        <w:rPr>
+          <w:rFonts w:ascii="Calibri" w:eastAsia="Calibri" w:hAnsi="Calibri" w:cs="Calibri"/>
+        </w:rPr>
+        <w:t>sends the system the updated information</w:t>
+      </w:r>
+      <w:r>
+        <w:rPr>
+          <w:rFonts w:ascii="Calibri" w:eastAsia="Calibri" w:hAnsi="Calibri" w:cs="Calibri"/>
+        </w:rPr>
+        <w:t>.</w:t>
       </w:r>
     </w:p>
     <w:p>
@@ -355,19 +425,7 @@
         <w:rPr>
           <w:rFonts w:ascii="Calibri" w:eastAsia="Calibri" w:hAnsi="Calibri" w:cs="Calibri"/>
         </w:rPr>
-        <w:t xml:space="preserve"> The user selects “Save</w:t>
-      </w:r>
-      <w:r>
-        <w:rPr>
-          <w:rFonts w:ascii="Calibri" w:eastAsia="Calibri" w:hAnsi="Calibri" w:cs="Calibri"/>
-        </w:rPr>
-        <w:t>”</w:t>
-      </w:r>
-      <w:r>
-        <w:rPr>
-          <w:rFonts w:ascii="Calibri" w:eastAsia="Calibri" w:hAnsi="Calibri" w:cs="Calibri"/>
-        </w:rPr>
-        <w:t>.</w:t>
+        <w:t xml:space="preserve"> The system saves the updated information.</w:t>
       </w:r>
     </w:p>
     <w:p>
@@ -388,7 +446,71 @@
         <w:rPr>
           <w:rFonts w:ascii="Calibri" w:eastAsia="Calibri" w:hAnsi="Calibri" w:cs="Calibri"/>
         </w:rPr>
-        <w:t xml:space="preserve"> The system saves the updated information.</w:t>
+        <w:t xml:space="preserve"> The system </w:t>
+      </w:r>
+      <w:r>
+        <w:rPr>
+          <w:rFonts w:ascii="Calibri" w:eastAsia="Calibri" w:hAnsi="Calibri" w:cs="Calibri"/>
+        </w:rPr>
+        <w:t>returns</w:t>
+      </w:r>
+      <w:r>
+        <w:rPr>
+          <w:rFonts w:ascii="Calibri" w:eastAsia="Calibri" w:hAnsi="Calibri" w:cs="Calibri"/>
+        </w:rPr>
+        <w:t xml:space="preserve"> the</w:t>
+      </w:r>
+      <w:r>
+        <w:rPr>
+          <w:rFonts w:ascii="Calibri" w:eastAsia="Calibri" w:hAnsi="Calibri" w:cs="Calibri"/>
+        </w:rPr>
+        <w:t xml:space="preserve"> result</w:t>
+      </w:r>
+      <w:r>
+        <w:rPr>
+          <w:rFonts w:ascii="Calibri" w:eastAsia="Calibri" w:hAnsi="Calibri" w:cs="Calibri"/>
+        </w:rPr>
+        <w:t xml:space="preserve"> of the </w:t>
+      </w:r>
+      <w:r>
+        <w:rPr>
+          <w:rFonts w:ascii="Calibri" w:eastAsia="Calibri" w:hAnsi="Calibri" w:cs="Calibri"/>
+        </w:rPr>
+        <w:t>save</w:t>
+      </w:r>
+      <w:r>
+        <w:rPr>
+          <w:rFonts w:ascii="Calibri" w:eastAsia="Calibri" w:hAnsi="Calibri" w:cs="Calibri"/>
+        </w:rPr>
+        <w:t>.</w:t>
+      </w:r>
+    </w:p>
+    <w:p>
+      <w:pPr>
+        <w:widowControl w:val="0"/>
+        <w:numPr>
+          <w:ilvl w:val="1"/>
+          <w:numId w:val="1"/>
+        </w:numPr>
+        <w:spacing w:line="259" w:lineRule="auto"/>
+        <w:ind w:hanging="432"/>
+        <w:contextualSpacing/>
+        <w:rPr>
+          <w:rFonts w:ascii="Calibri" w:eastAsia="Calibri" w:hAnsi="Calibri" w:cs="Calibri"/>
+        </w:rPr>
+      </w:pPr>
+      <w:r>
+        <w:rPr>
+          <w:rFonts w:ascii="Calibri" w:eastAsia="Calibri" w:hAnsi="Calibri" w:cs="Calibri"/>
+          <w:b/>
+        </w:rPr>
+        <w:t>Alternate Flows</w:t>
+      </w:r>
+      <w:r>
+        <w:rPr>
+          <w:rFonts w:ascii="Calibri" w:eastAsia="Calibri" w:hAnsi="Calibri" w:cs="Calibri"/>
+        </w:rPr>
+        <w:t xml:space="preserve">: </w:t>
       </w:r>
     </w:p>
     <w:p>
@@ -398,7 +520,7 @@
           <w:ilvl w:val="2"/>
           <w:numId w:val="1"/>
         </w:numPr>
-        <w:spacing w:line="259" w:lineRule="auto"/>
+        <w:spacing w:after="160" w:line="259" w:lineRule="auto"/>
         <w:ind w:hanging="504"/>
         <w:contextualSpacing/>
         <w:rPr>
@@ -409,35 +531,63 @@
         <w:rPr>
           <w:rFonts w:ascii="Calibri" w:eastAsia="Calibri" w:hAnsi="Calibri" w:cs="Calibri"/>
         </w:rPr>
-        <w:t xml:space="preserve"> The system displays an “OK” message and redirects the user to the menu page.</w:t>
-      </w:r>
-    </w:p>
-    <w:p>
-      <w:pPr>
-        <w:widowControl w:val="0"/>
-        <w:numPr>
-          <w:ilvl w:val="1"/>
-          <w:numId w:val="1"/>
-        </w:numPr>
-        <w:spacing w:line="259" w:lineRule="auto"/>
-        <w:ind w:hanging="432"/>
-        <w:contextualSpacing/>
-        <w:rPr>
-          <w:rFonts w:ascii="Calibri" w:eastAsia="Calibri" w:hAnsi="Calibri" w:cs="Calibri"/>
-        </w:rPr>
-      </w:pPr>
-      <w:r>
-        <w:rPr>
-          <w:rFonts w:ascii="Calibri" w:eastAsia="Calibri" w:hAnsi="Calibri" w:cs="Calibri"/>
-          <w:b/>
-        </w:rPr>
-        <w:t>Alternate Flows</w:t>
-      </w:r>
-      <w:r>
-        <w:rPr>
-          <w:rFonts w:ascii="Calibri" w:eastAsia="Calibri" w:hAnsi="Calibri" w:cs="Calibri"/>
-        </w:rPr>
-        <w:t xml:space="preserve">: </w:t>
+        <w:t xml:space="preserve"> </w:t>
+      </w:r>
+      <w:r>
+        <w:rPr>
+          <w:rFonts w:ascii="Calibri" w:eastAsia="Calibri" w:hAnsi="Calibri" w:cs="Calibri"/>
+          <w:u w:val="single"/>
+        </w:rPr>
+        <w:t>Invalid password confirmation</w:t>
+      </w:r>
+      <w:r>
+        <w:rPr>
+          <w:rFonts w:ascii="Calibri" w:eastAsia="Calibri" w:hAnsi="Calibri" w:cs="Calibri"/>
+          <w:u w:val="single"/>
+        </w:rPr>
+        <w:br/>
+      </w:r>
+      <w:r>
+        <w:rPr>
+          <w:rFonts w:ascii="Calibri" w:eastAsia="Calibri" w:hAnsi="Calibri" w:cs="Calibri"/>
+        </w:rPr>
+        <w:t>If in the basic flow the user wishes to change his password, he will need to enter the new password twice for confirmation. In the case that the password is not the same in both fields, the system</w:t>
+      </w:r>
+      <w:r>
+        <w:rPr>
+          <w:rFonts w:ascii="Calibri" w:eastAsia="Calibri" w:hAnsi="Calibri" w:cs="Calibri"/>
+        </w:rPr>
+        <w:t xml:space="preserve"> will return a failed save result</w:t>
+      </w:r>
+      <w:r>
+        <w:rPr>
+          <w:rFonts w:ascii="Calibri" w:eastAsia="Calibri" w:hAnsi="Calibri" w:cs="Calibri"/>
+        </w:rPr>
+        <w:t xml:space="preserve">. </w:t>
+      </w:r>
+      <w:r>
+        <w:rPr>
+          <w:rFonts w:ascii="Calibri" w:eastAsia="Calibri" w:hAnsi="Calibri" w:cs="Calibri"/>
+        </w:rPr>
+        <w:t xml:space="preserve">The user can </w:t>
+      </w:r>
+      <w:r>
+        <w:rPr>
+          <w:rFonts w:ascii="Calibri" w:eastAsia="Calibri" w:hAnsi="Calibri" w:cs="Calibri"/>
+        </w:rPr>
+        <w:t xml:space="preserve">return to </w:t>
+      </w:r>
+      <w:r>
+        <w:rPr>
+          <w:rFonts w:ascii="Calibri" w:eastAsia="Calibri" w:hAnsi="Calibri" w:cs="Calibri"/>
+        </w:rPr>
+        <w:t>5.1.3 of the basic flow</w:t>
+      </w:r>
+      <w:r>
+        <w:rPr>
+          <w:rFonts w:ascii="Calibri" w:eastAsia="Calibri" w:hAnsi="Calibri" w:cs="Calibri"/>
+        </w:rPr>
+        <w:t xml:space="preserve"> or exit the edit profile flow.</w:t>
       </w:r>
     </w:p>
     <w:p>
@@ -465,7 +615,7 @@
           <w:rFonts w:ascii="Calibri" w:eastAsia="Calibri" w:hAnsi="Calibri" w:cs="Calibri"/>
           <w:u w:val="single"/>
         </w:rPr>
-        <w:t>Invalid password confirmation</w:t>
+        <w:t>Avatar file not found</w:t>
       </w:r>
       <w:r>
         <w:rPr>
@@ -478,61 +628,22 @@
         <w:rPr>
           <w:rFonts w:ascii="Calibri" w:eastAsia="Calibri" w:hAnsi="Calibri" w:cs="Calibri"/>
         </w:rPr>
-        <w:t>If in the basic flow the user wishes to change his password, he will need to enter the new password twice for confirmation. In the case that the password is not the same in both fields, the system will display an error message to the user and erase what he wrote in the password fields. The user can either save the current information without changing the password by clicking “Save” and leave the flow with the changes saved, or try again with the newly entered password fields returning to point 5.1.3 in the flow.</w:t>
-      </w:r>
-    </w:p>
-    <w:p>
-      <w:pPr>
-        <w:widowControl w:val="0"/>
-        <w:numPr>
-          <w:ilvl w:val="2"/>
-          <w:numId w:val="1"/>
-        </w:numPr>
-        <w:spacing w:after="160" w:line="259" w:lineRule="auto"/>
-        <w:ind w:hanging="504"/>
-        <w:contextualSpacing/>
-        <w:rPr>
-          <w:rFonts w:ascii="Calibri" w:eastAsia="Calibri" w:hAnsi="Calibri" w:cs="Calibri"/>
-        </w:rPr>
-      </w:pPr>
-      <w:r>
-        <w:rPr>
-          <w:rFonts w:ascii="Calibri" w:eastAsia="Calibri" w:hAnsi="Calibri" w:cs="Calibri"/>
-        </w:rPr>
-        <w:t xml:space="preserve"> </w:t>
-      </w:r>
-      <w:r>
-        <w:rPr>
-          <w:rFonts w:ascii="Calibri" w:eastAsia="Calibri" w:hAnsi="Calibri" w:cs="Calibri"/>
-          <w:u w:val="single"/>
-        </w:rPr>
-        <w:t>Avatar file not found</w:t>
-      </w:r>
-      <w:r>
-        <w:rPr>
-          <w:rFonts w:ascii="Calibri" w:eastAsia="Calibri" w:hAnsi="Calibri" w:cs="Calibri"/>
-          <w:u w:val="single"/>
-        </w:rPr>
-        <w:br/>
-      </w:r>
-      <w:r>
-        <w:rPr>
-          <w:rFonts w:ascii="Calibri" w:eastAsia="Calibri" w:hAnsi="Calibri" w:cs="Calibri"/>
-        </w:rPr>
-        <w:t>If in the basic flow the user wishes to upload a new avatar file, he will need to insert the file path to the avatar. If the file path does not exist, the system will return an error when clicking save and the system will restore the previous file pa</w:t>
-      </w:r>
-      <w:r>
-        <w:rPr>
-          <w:rFonts w:ascii="Calibri" w:eastAsia="Calibri" w:hAnsi="Calibri" w:cs="Calibri"/>
-        </w:rPr>
-        <w:t>th that was in the profile. T</w:t>
-      </w:r>
-      <w:r>
-        <w:rPr>
-          <w:rFonts w:ascii="Calibri" w:eastAsia="Calibri" w:hAnsi="Calibri" w:cs="Calibri"/>
-        </w:rPr>
-        <w:t>he file path inserted. The user can either save the current information without changing the file path by clicking “Save” and leave the flow with the changes saved, or try again with the newly entered file path returning to point 5.1.3 in the flow.</w:t>
-      </w:r>
+        <w:t xml:space="preserve">If in the basic flow the user wishes to upload a new avatar file, he will need to insert the file path to the avatar. If the file path does not exist, </w:t>
+      </w:r>
+      <w:r>
+        <w:rPr>
+          <w:rFonts w:ascii="Calibri" w:eastAsia="Calibri" w:hAnsi="Calibri" w:cs="Calibri"/>
+        </w:rPr>
+        <w:t xml:space="preserve">the system will return a failed save result. </w:t>
+      </w:r>
+      <w:r>
+        <w:rPr>
+          <w:rFonts w:ascii="Calibri" w:eastAsia="Calibri" w:hAnsi="Calibri" w:cs="Calibri"/>
+        </w:rPr>
+        <w:t>The user can return to 5.1.3 of the basic flow or exit the edit profile flow.</w:t>
+      </w:r>
+      <w:bookmarkStart w:id="0" w:name="_GoBack"/>
+      <w:bookmarkEnd w:id="0"/>
       <w:r>
         <w:rPr>
           <w:rFonts w:ascii="Calibri" w:eastAsia="Calibri" w:hAnsi="Calibri" w:cs="Calibri"/>
@@ -633,7 +744,19 @@
         <w:rPr>
           <w:rFonts w:ascii="Calibri" w:eastAsia="Calibri" w:hAnsi="Calibri" w:cs="Calibri"/>
         </w:rPr>
-        <w:t>Successful update of user profile: The user enters a valid file path for his avatar and valid user information. The user profile is updated and the system displays an “OK” message.</w:t>
+        <w:t xml:space="preserve">Successful update of user profile: The user enters a valid file path for his avatar and valid user information. The user profile is updated and the system </w:t>
+      </w:r>
+      <w:r>
+        <w:rPr>
+          <w:rFonts w:ascii="Calibri" w:eastAsia="Calibri" w:hAnsi="Calibri" w:cs="Calibri"/>
+        </w:rPr>
+        <w:t>returns a successful update result</w:t>
+      </w:r>
+      <w:r>
+        <w:rPr>
+          <w:rFonts w:ascii="Calibri" w:eastAsia="Calibri" w:hAnsi="Calibri" w:cs="Calibri"/>
+        </w:rPr>
+        <w:t>.</w:t>
       </w:r>
     </w:p>
     <w:p>
@@ -722,13 +845,17 @@
         </w:rPr>
         <w:t>size</w:t>
       </w:r>
-      <w:bookmarkStart w:id="0" w:name="_GoBack"/>
-      <w:bookmarkEnd w:id="0"/>
       <w:r>
         <w:rPr>
           <w:rFonts w:ascii="Calibri" w:eastAsia="Calibri" w:hAnsi="Calibri" w:cs="Calibri"/>
         </w:rPr>
         <w:t xml:space="preserve"> limit.</w:t>
+      </w:r>
+      <w:r>
+        <w:rPr>
+          <w:rFonts w:ascii="Calibri" w:eastAsia="Calibri" w:hAnsi="Calibri" w:cs="Calibri"/>
+        </w:rPr>
+        <w:br/>
       </w:r>
       <w:r>
         <w:rPr>
@@ -755,7 +882,6 @@
           <w:rFonts w:ascii="Calibri" w:eastAsia="Calibri" w:hAnsi="Calibri" w:cs="Calibri"/>
           <w:b/>
         </w:rPr>
-        <w:lastRenderedPageBreak/>
         <w:t>Sad</w:t>
       </w:r>
       <w:r>
@@ -858,9 +984,9 @@
           <w:noProof/>
         </w:rPr>
         <w:drawing>
-          <wp:inline distT="0" distB="0" distL="0" distR="0" wp14:anchorId="42A762F2" wp14:editId="2528A81B">
-            <wp:extent cx="4277882" cy="4316730"/>
-            <wp:effectExtent l="0" t="0" r="8890" b="7620"/>
+          <wp:inline distT="0" distB="0" distL="0" distR="0" wp14:anchorId="142B53F1" wp14:editId="458906BE">
+            <wp:extent cx="3278538" cy="3120390"/>
+            <wp:effectExtent l="0" t="0" r="0" b="3810"/>
             <wp:docPr id="1" name="Picture 1"/>
             <wp:cNvGraphicFramePr>
               <a:graphicFrameLocks xmlns:a="http://schemas.openxmlformats.org/drawingml/2006/main" noChangeAspect="1"/>
@@ -881,7 +1007,7 @@
                   <pic:spPr>
                     <a:xfrm>
                       <a:off x="0" y="0"/>
-                      <a:ext cx="4278445" cy="4317298"/>
+                      <a:ext cx="3279591" cy="3121392"/>
                     </a:xfrm>
                     <a:prstGeom prst="rect">
                       <a:avLst/>
@@ -912,7 +1038,7 @@
 </file>
 
 <file path=word/numbering.xml><?xml version="1.0" encoding="utf-8"?>
-<w:numbering xmlns:wpc="http://schemas.microsoft.com/office/word/2010/wordprocessingCanvas" xmlns:cx="http://schemas.microsoft.com/office/drawing/2014/chartex" xmlns:cx1="http://schemas.microsoft.com/office/drawing/2015/9/8/chartex" xmlns:cx2="http://schemas.microsoft.com/office/drawing/2015/10/21/chartex" xmlns:cx3="http://schemas.microsoft.com/office/drawing/2016/5/9/chartex" xmlns:cx4="http://schemas.microsoft.com/office/drawing/2016/5/10/chartex" xmlns:cx5="http://schemas.microsoft.com/office/drawing/2016/5/11/chartex" xmlns:mc="http://schemas.openxmlformats.org/markup-compatibility/2006" xmlns:o="urn:schemas-microsoft-com:office:office" xmlns:r="http://schemas.openxmlformats.org/officeDocument/2006/relationships" xmlns:m="http://schemas.openxmlformats.org/officeDocument/2006/math" xmlns:v="urn:schemas-microsoft-com:vml" xmlns:wp14="http://schemas.microsoft.com/office/word/2010/wordprocessingDrawing" xmlns:wp="http://schemas.openxmlformats.org/drawingml/2006/wordprocessingDrawing" xmlns:w10="urn:schemas-microsoft-com:office:word" xmlns:w="http://schemas.openxmlformats.org/wordprocessingml/2006/main" xmlns:w14="http://schemas.microsoft.com/office/word/2010/wordml" xmlns:w15="http://schemas.microsoft.com/office/word/2012/wordml" xmlns:w16se="http://schemas.microsoft.com/office/word/2015/wordml/symex" xmlns:wpg="http://schemas.microsoft.com/office/word/2010/wordprocessingGroup" xmlns:wpi="http://schemas.microsoft.com/office/word/2010/wordprocessingInk" xmlns:wne="http://schemas.microsoft.com/office/word/2006/wordml" xmlns:wps="http://schemas.microsoft.com/office/word/2010/wordprocessingShape" mc:Ignorable="w14 w15 w16se wp14">
+<w:numbering xmlns:wpc="http://schemas.microsoft.com/office/word/2010/wordprocessingCanvas" xmlns:cx="http://schemas.microsoft.com/office/drawing/2014/chartex" xmlns:cx1="http://schemas.microsoft.com/office/drawing/2015/9/8/chartex" xmlns:cx2="http://schemas.microsoft.com/office/drawing/2015/10/21/chartex" xmlns:cx3="http://schemas.microsoft.com/office/drawing/2016/5/9/chartex" xmlns:cx4="http://schemas.microsoft.com/office/drawing/2016/5/10/chartex" xmlns:cx5="http://schemas.microsoft.com/office/drawing/2016/5/11/chartex" xmlns:cx6="http://schemas.microsoft.com/office/drawing/2016/5/12/chartex" xmlns:cx7="http://schemas.microsoft.com/office/drawing/2016/5/13/chartex" xmlns:cx8="http://schemas.microsoft.com/office/drawing/2016/5/14/chartex" xmlns:mc="http://schemas.openxmlformats.org/markup-compatibility/2006" xmlns:o="urn:schemas-microsoft-com:office:office" xmlns:r="http://schemas.openxmlformats.org/officeDocument/2006/relationships" xmlns:m="http://schemas.openxmlformats.org/officeDocument/2006/math" xmlns:v="urn:schemas-microsoft-com:vml" xmlns:wp14="http://schemas.microsoft.com/office/word/2010/wordprocessingDrawing" xmlns:wp="http://schemas.openxmlformats.org/drawingml/2006/wordprocessingDrawing" xmlns:w10="urn:schemas-microsoft-com:office:word" xmlns:w="http://schemas.openxmlformats.org/wordprocessingml/2006/main" xmlns:w14="http://schemas.microsoft.com/office/word/2010/wordml" xmlns:w15="http://schemas.microsoft.com/office/word/2012/wordml" xmlns:w16se="http://schemas.microsoft.com/office/word/2015/wordml/symex" xmlns:wpg="http://schemas.microsoft.com/office/word/2010/wordprocessingGroup" xmlns:wpi="http://schemas.microsoft.com/office/word/2010/wordprocessingInk" xmlns:wne="http://schemas.microsoft.com/office/word/2006/wordml" xmlns:wps="http://schemas.microsoft.com/office/word/2010/wordprocessingShape" mc:Ignorable="w14 w15 w16se wp14">
   <w:abstractNum w:abstractNumId="0" w15:restartNumberingAfterBreak="0">
     <w:nsid w:val="4D4814AC"/>
     <w:multiLevelType w:val="multilevel"/>

</xml_diff>

<commit_message>
added edituserprofile AT, updated edituserprofile usecase
</commit_message>
<xml_diff>
--- a/Diagrams/EditProfileUsecase.docx
+++ b/Diagrams/EditProfileUsecase.docx
@@ -1,6 +1,6 @@
 
 <file path=word/document.xml><?xml version="1.0" encoding="utf-8"?>
-<w:document xmlns:wpc="http://schemas.microsoft.com/office/word/2010/wordprocessingCanvas" xmlns:cx="http://schemas.microsoft.com/office/drawing/2014/chartex" xmlns:cx1="http://schemas.microsoft.com/office/drawing/2015/9/8/chartex" xmlns:cx2="http://schemas.microsoft.com/office/drawing/2015/10/21/chartex" xmlns:cx3="http://schemas.microsoft.com/office/drawing/2016/5/9/chartex" xmlns:cx4="http://schemas.microsoft.com/office/drawing/2016/5/10/chartex" xmlns:cx5="http://schemas.microsoft.com/office/drawing/2016/5/11/chartex" xmlns:cx6="http://schemas.microsoft.com/office/drawing/2016/5/12/chartex" xmlns:cx7="http://schemas.microsoft.com/office/drawing/2016/5/13/chartex" xmlns:cx8="http://schemas.microsoft.com/office/drawing/2016/5/14/chartex" xmlns:mc="http://schemas.openxmlformats.org/markup-compatibility/2006" xmlns:o="urn:schemas-microsoft-com:office:office" xmlns:r="http://schemas.openxmlformats.org/officeDocument/2006/relationships" xmlns:m="http://schemas.openxmlformats.org/officeDocument/2006/math" xmlns:v="urn:schemas-microsoft-com:vml" xmlns:wp14="http://schemas.microsoft.com/office/word/2010/wordprocessingDrawing" xmlns:wp="http://schemas.openxmlformats.org/drawingml/2006/wordprocessingDrawing" xmlns:w10="urn:schemas-microsoft-com:office:word" xmlns:w="http://schemas.openxmlformats.org/wordprocessingml/2006/main" xmlns:w14="http://schemas.microsoft.com/office/word/2010/wordml" xmlns:w15="http://schemas.microsoft.com/office/word/2012/wordml" xmlns:w16se="http://schemas.microsoft.com/office/word/2015/wordml/symex" xmlns:wpg="http://schemas.microsoft.com/office/word/2010/wordprocessingGroup" xmlns:wpi="http://schemas.microsoft.com/office/word/2010/wordprocessingInk" xmlns:wne="http://schemas.microsoft.com/office/word/2006/wordml" xmlns:wps="http://schemas.microsoft.com/office/word/2010/wordprocessingShape" mc:Ignorable="w14 w15 w16se wp14">
+<w:document xmlns:wpc="http://schemas.microsoft.com/office/word/2010/wordprocessingCanvas" xmlns:cx="http://schemas.microsoft.com/office/drawing/2014/chartex" xmlns:cx1="http://schemas.microsoft.com/office/drawing/2015/9/8/chartex" xmlns:cx2="http://schemas.microsoft.com/office/drawing/2015/10/21/chartex" xmlns:cx3="http://schemas.microsoft.com/office/drawing/2016/5/9/chartex" xmlns:cx4="http://schemas.microsoft.com/office/drawing/2016/5/10/chartex" xmlns:cx5="http://schemas.microsoft.com/office/drawing/2016/5/11/chartex" xmlns:cx6="http://schemas.microsoft.com/office/drawing/2016/5/12/chartex" xmlns:cx7="http://schemas.microsoft.com/office/drawing/2016/5/13/chartex" xmlns:cx8="http://schemas.microsoft.com/office/drawing/2016/5/14/chartex" xmlns:mc="http://schemas.openxmlformats.org/markup-compatibility/2006" xmlns:aink="http://schemas.microsoft.com/office/drawing/2016/ink" xmlns:o="urn:schemas-microsoft-com:office:office" xmlns:r="http://schemas.openxmlformats.org/officeDocument/2006/relationships" xmlns:m="http://schemas.openxmlformats.org/officeDocument/2006/math" xmlns:v="urn:schemas-microsoft-com:vml" xmlns:wp14="http://schemas.microsoft.com/office/word/2010/wordprocessingDrawing" xmlns:wp="http://schemas.openxmlformats.org/drawingml/2006/wordprocessingDrawing" xmlns:w10="urn:schemas-microsoft-com:office:word" xmlns:w="http://schemas.openxmlformats.org/wordprocessingml/2006/main" xmlns:w14="http://schemas.microsoft.com/office/word/2010/wordml" xmlns:w15="http://schemas.microsoft.com/office/word/2012/wordml" xmlns:w16se="http://schemas.microsoft.com/office/word/2015/wordml/symex" xmlns:wpg="http://schemas.microsoft.com/office/word/2010/wordprocessingGroup" xmlns:wpi="http://schemas.microsoft.com/office/word/2010/wordprocessingInk" xmlns:wne="http://schemas.microsoft.com/office/word/2006/wordml" xmlns:wps="http://schemas.microsoft.com/office/word/2010/wordprocessingShape" mc:Ignorable="w14 w15 w16se wp14">
   <w:body>
     <w:p>
       <w:pPr>
@@ -114,21 +114,7 @@
         <w:rPr>
           <w:rFonts w:ascii="Calibri" w:eastAsia="Calibri" w:hAnsi="Calibri" w:cs="Calibri"/>
         </w:rPr>
-        <w:t xml:space="preserve">ondary – Texas </w:t>
-      </w:r>
-      <w:proofErr w:type="spellStart"/>
-      <w:r>
-        <w:rPr>
-          <w:rFonts w:ascii="Calibri" w:eastAsia="Calibri" w:hAnsi="Calibri" w:cs="Calibri"/>
-        </w:rPr>
-        <w:t>Hold’em</w:t>
-      </w:r>
-      <w:proofErr w:type="spellEnd"/>
-      <w:r>
-        <w:rPr>
-          <w:rFonts w:ascii="Calibri" w:eastAsia="Calibri" w:hAnsi="Calibri" w:cs="Calibri"/>
-        </w:rPr>
-        <w:t xml:space="preserve"> system, data c</w:t>
+        <w:t>ondary – Texas Hold’em system, data c</w:t>
       </w:r>
       <w:r>
         <w:rPr>
@@ -312,21 +298,7 @@
         <w:rPr>
           <w:rFonts w:ascii="Calibri" w:eastAsia="Calibri" w:hAnsi="Calibri" w:cs="Calibri"/>
         </w:rPr>
-        <w:t xml:space="preserve">The user wants to update is </w:t>
-      </w:r>
-      <w:proofErr w:type="spellStart"/>
-      <w:r>
-        <w:rPr>
-          <w:rFonts w:ascii="Calibri" w:eastAsia="Calibri" w:hAnsi="Calibri" w:cs="Calibri"/>
-        </w:rPr>
-        <w:t>profie</w:t>
-      </w:r>
-      <w:proofErr w:type="spellEnd"/>
-      <w:r>
-        <w:rPr>
-          <w:rFonts w:ascii="Calibri" w:eastAsia="Calibri" w:hAnsi="Calibri" w:cs="Calibri"/>
-        </w:rPr>
-        <w:t>.</w:t>
+        <w:t>The user wants to update is profie.</w:t>
       </w:r>
     </w:p>
     <w:p>
@@ -603,20 +575,39 @@
           <w:rFonts w:ascii="Calibri" w:eastAsia="Calibri" w:hAnsi="Calibri" w:cs="Calibri"/>
           <w:u w:val="single"/>
         </w:rPr>
-        <w:t>Avatar file not found</w:t>
+        <w:t xml:space="preserve">Avatar file </w:t>
       </w:r>
       <w:r>
         <w:rPr>
           <w:rFonts w:ascii="Calibri" w:eastAsia="Calibri" w:hAnsi="Calibri" w:cs="Calibri"/>
           <w:u w:val="single"/>
         </w:rPr>
+        <w:t>too big</w:t>
+      </w:r>
+      <w:r>
+        <w:rPr>
+          <w:rFonts w:ascii="Calibri" w:eastAsia="Calibri" w:hAnsi="Calibri" w:cs="Calibri"/>
+          <w:u w:val="single"/>
+        </w:rPr>
         <w:br/>
       </w:r>
       <w:r>
         <w:rPr>
           <w:rFonts w:ascii="Calibri" w:eastAsia="Calibri" w:hAnsi="Calibri" w:cs="Calibri"/>
         </w:rPr>
-        <w:t xml:space="preserve">If in the basic flow the user wishes to upload a new avatar file, he will need to insert the file path to the avatar. If the file path does not exist, </w:t>
+        <w:t xml:space="preserve">If in the basic flow the user wishes to upload a new avatar file, he will need to insert the file path to the avatar. If the </w:t>
+      </w:r>
+      <w:r>
+        <w:rPr>
+          <w:rFonts w:ascii="Calibri" w:eastAsia="Calibri" w:hAnsi="Calibri" w:cs="Calibri"/>
+        </w:rPr>
+        <w:t>picture is too big</w:t>
+      </w:r>
+      <w:r>
+        <w:rPr>
+          <w:rFonts w:ascii="Calibri" w:eastAsia="Calibri" w:hAnsi="Calibri" w:cs="Calibri"/>
+        </w:rPr>
+        <w:t xml:space="preserve">, </w:t>
       </w:r>
       <w:r>
         <w:rPr>
@@ -790,19 +781,46 @@
         <w:rPr>
           <w:rFonts w:ascii="Calibri" w:eastAsia="Calibri" w:hAnsi="Calibri" w:cs="Calibri"/>
         </w:rPr>
-        <w:t xml:space="preserve">Corrupt file: </w:t>
-      </w:r>
-      <w:r>
-        <w:rPr>
-          <w:rFonts w:ascii="Calibri" w:eastAsia="Calibri" w:hAnsi="Calibri" w:cs="Calibri"/>
-        </w:rPr>
-        <w:t>An avatar file path is se</w:t>
-      </w:r>
-      <w:r>
-        <w:rPr>
-          <w:rFonts w:ascii="Calibri" w:eastAsia="Calibri" w:hAnsi="Calibri" w:cs="Calibri"/>
-        </w:rPr>
-        <w:t>lected but the file is corrupt.</w:t>
+        <w:t xml:space="preserve">File too big: The uploaded avatar file is too big for the system to handle. Exceeds a certain </w:t>
+      </w:r>
+      <w:r>
+        <w:rPr>
+          <w:rFonts w:ascii="Calibri" w:eastAsia="Calibri" w:hAnsi="Calibri" w:cs="Calibri"/>
+        </w:rPr>
+        <w:t>size</w:t>
+      </w:r>
+      <w:r>
+        <w:rPr>
+          <w:rFonts w:ascii="Calibri" w:eastAsia="Calibri" w:hAnsi="Calibri" w:cs="Calibri"/>
+        </w:rPr>
+        <w:t xml:space="preserve"> limit.</w:t>
+      </w:r>
+    </w:p>
+    <w:p>
+      <w:pPr>
+        <w:widowControl w:val="0"/>
+        <w:numPr>
+          <w:ilvl w:val="0"/>
+          <w:numId w:val="2"/>
+        </w:numPr>
+        <w:spacing w:line="259" w:lineRule="auto"/>
+        <w:contextualSpacing/>
+        <w:rPr>
+          <w:rFonts w:ascii="Calibri" w:eastAsia="Calibri" w:hAnsi="Calibri" w:cs="Calibri"/>
+        </w:rPr>
+      </w:pPr>
+      <w:r>
+        <w:rPr>
+          <w:rFonts w:ascii="Calibri" w:eastAsia="Calibri" w:hAnsi="Calibri" w:cs="Calibri"/>
+          <w:b/>
+        </w:rPr>
+        <w:t>Sad</w:t>
+      </w:r>
+      <w:r>
+        <w:rPr>
+          <w:rFonts w:ascii="Calibri" w:eastAsia="Calibri" w:hAnsi="Calibri" w:cs="Calibri"/>
+        </w:rPr>
+        <w:t>:</w:t>
       </w:r>
     </w:p>
     <w:p>
@@ -812,117 +830,6 @@
           <w:ilvl w:val="1"/>
           <w:numId w:val="2"/>
         </w:numPr>
-        <w:spacing w:line="259" w:lineRule="auto"/>
-        <w:ind w:hanging="432"/>
-        <w:contextualSpacing/>
-        <w:rPr>
-          <w:rFonts w:ascii="Calibri" w:eastAsia="Calibri" w:hAnsi="Calibri" w:cs="Calibri"/>
-        </w:rPr>
-      </w:pPr>
-      <w:r>
-        <w:rPr>
-          <w:rFonts w:ascii="Calibri" w:eastAsia="Calibri" w:hAnsi="Calibri" w:cs="Calibri"/>
-        </w:rPr>
-        <w:t xml:space="preserve">File too big: The uploaded avatar file is too big for the system to handle. Exceeds a certain </w:t>
-      </w:r>
-      <w:r>
-        <w:rPr>
-          <w:rFonts w:ascii="Calibri" w:eastAsia="Calibri" w:hAnsi="Calibri" w:cs="Calibri"/>
-        </w:rPr>
-        <w:t>size</w:t>
-      </w:r>
-      <w:r>
-        <w:rPr>
-          <w:rFonts w:ascii="Calibri" w:eastAsia="Calibri" w:hAnsi="Calibri" w:cs="Calibri"/>
-        </w:rPr>
-        <w:t xml:space="preserve"> limit.</w:t>
-      </w:r>
-      <w:r>
-        <w:rPr>
-          <w:rFonts w:ascii="Calibri" w:eastAsia="Calibri" w:hAnsi="Calibri" w:cs="Calibri"/>
-        </w:rPr>
-        <w:br/>
-      </w:r>
-      <w:r>
-        <w:rPr>
-          <w:rFonts w:ascii="Calibri" w:eastAsia="Calibri" w:hAnsi="Calibri" w:cs="Calibri"/>
-        </w:rPr>
-        <w:br/>
-      </w:r>
-    </w:p>
-    <w:p>
-      <w:pPr>
-        <w:widowControl w:val="0"/>
-        <w:numPr>
-          <w:ilvl w:val="0"/>
-          <w:numId w:val="2"/>
-        </w:numPr>
-        <w:spacing w:line="259" w:lineRule="auto"/>
-        <w:contextualSpacing/>
-        <w:rPr>
-          <w:rFonts w:ascii="Calibri" w:eastAsia="Calibri" w:hAnsi="Calibri" w:cs="Calibri"/>
-        </w:rPr>
-      </w:pPr>
-      <w:r>
-        <w:rPr>
-          <w:rFonts w:ascii="Calibri" w:eastAsia="Calibri" w:hAnsi="Calibri" w:cs="Calibri"/>
-          <w:b/>
-        </w:rPr>
-        <w:t>Sad</w:t>
-      </w:r>
-      <w:r>
-        <w:rPr>
-          <w:rFonts w:ascii="Calibri" w:eastAsia="Calibri" w:hAnsi="Calibri" w:cs="Calibri"/>
-        </w:rPr>
-        <w:t>:</w:t>
-      </w:r>
-    </w:p>
-    <w:p>
-      <w:pPr>
-        <w:widowControl w:val="0"/>
-        <w:numPr>
-          <w:ilvl w:val="1"/>
-          <w:numId w:val="2"/>
-        </w:numPr>
-        <w:spacing w:line="259" w:lineRule="auto"/>
-        <w:ind w:hanging="432"/>
-        <w:contextualSpacing/>
-        <w:rPr>
-          <w:rFonts w:ascii="Calibri" w:eastAsia="Calibri" w:hAnsi="Calibri" w:cs="Calibri"/>
-        </w:rPr>
-      </w:pPr>
-      <w:r>
-        <w:rPr>
-          <w:rFonts w:ascii="Calibri" w:eastAsia="Calibri" w:hAnsi="Calibri" w:cs="Calibri"/>
-        </w:rPr>
-        <w:t>File not found: The user misspells the file pat</w:t>
-      </w:r>
-      <w:r>
-        <w:rPr>
-          <w:rFonts w:ascii="Calibri" w:eastAsia="Calibri" w:hAnsi="Calibri" w:cs="Calibri"/>
-        </w:rPr>
-        <w:t xml:space="preserve">h to the avatar. AF </w:t>
-      </w:r>
-      <w:r>
-        <w:rPr>
-          <w:rFonts w:ascii="Calibri" w:eastAsia="Calibri" w:hAnsi="Calibri" w:cs="Calibri"/>
-        </w:rPr>
-        <w:t>avatar</w:t>
-      </w:r>
-      <w:r>
-        <w:rPr>
-          <w:rFonts w:ascii="Calibri" w:eastAsia="Calibri" w:hAnsi="Calibri" w:cs="Calibri"/>
-        </w:rPr>
-        <w:t xml:space="preserve"> file not found is activated.</w:t>
-      </w:r>
-    </w:p>
-    <w:p>
-      <w:pPr>
-        <w:widowControl w:val="0"/>
-        <w:numPr>
-          <w:ilvl w:val="1"/>
-          <w:numId w:val="2"/>
-        </w:numPr>
         <w:spacing w:after="160" w:line="259" w:lineRule="auto"/>
         <w:ind w:hanging="432"/>
         <w:contextualSpacing/>
@@ -935,6 +842,26 @@
           <w:rFonts w:ascii="Calibri" w:eastAsia="Calibri" w:hAnsi="Calibri" w:cs="Calibri"/>
         </w:rPr>
         <w:t>Invalid password: The user types two different password when changing his password. AF invalid password combination is activated.</w:t>
+      </w:r>
+      <w:r>
+        <w:rPr>
+          <w:rFonts w:ascii="Calibri" w:eastAsia="Calibri" w:hAnsi="Calibri" w:cs="Calibri"/>
+        </w:rPr>
+        <w:br/>
+      </w:r>
+      <w:r>
+        <w:rPr>
+          <w:rFonts w:ascii="Calibri" w:eastAsia="Calibri" w:hAnsi="Calibri" w:cs="Calibri"/>
+        </w:rPr>
+        <w:br/>
+      </w:r>
+      <w:bookmarkStart w:id="0" w:name="_GoBack"/>
+      <w:bookmarkEnd w:id="0"/>
+      <w:r>
+        <w:rPr>
+          <w:rFonts w:ascii="Calibri" w:eastAsia="Calibri" w:hAnsi="Calibri" w:cs="Calibri"/>
+        </w:rPr>
+        <w:br/>
       </w:r>
       <w:r>
         <w:rPr>
@@ -961,6 +888,7 @@
           <w:sz w:val="28"/>
           <w:szCs w:val="28"/>
         </w:rPr>
+        <w:lastRenderedPageBreak/>
         <w:t>Sequence Diagram:</w:t>
       </w:r>
     </w:p>
@@ -1005,8 +933,6 @@
           </wp:inline>
         </w:drawing>
       </w:r>
-      <w:bookmarkStart w:id="0" w:name="_GoBack"/>
-      <w:bookmarkEnd w:id="0"/>
     </w:p>
     <w:p>
       <w:pPr>
@@ -1026,7 +952,7 @@
 </file>
 
 <file path=word/numbering.xml><?xml version="1.0" encoding="utf-8"?>
-<w:numbering xmlns:wpc="http://schemas.microsoft.com/office/word/2010/wordprocessingCanvas" xmlns:cx="http://schemas.microsoft.com/office/drawing/2014/chartex" xmlns:cx1="http://schemas.microsoft.com/office/drawing/2015/9/8/chartex" xmlns:cx2="http://schemas.microsoft.com/office/drawing/2015/10/21/chartex" xmlns:cx3="http://schemas.microsoft.com/office/drawing/2016/5/9/chartex" xmlns:cx4="http://schemas.microsoft.com/office/drawing/2016/5/10/chartex" xmlns:cx5="http://schemas.microsoft.com/office/drawing/2016/5/11/chartex" xmlns:cx6="http://schemas.microsoft.com/office/drawing/2016/5/12/chartex" xmlns:cx7="http://schemas.microsoft.com/office/drawing/2016/5/13/chartex" xmlns:cx8="http://schemas.microsoft.com/office/drawing/2016/5/14/chartex" xmlns:mc="http://schemas.openxmlformats.org/markup-compatibility/2006" xmlns:o="urn:schemas-microsoft-com:office:office" xmlns:r="http://schemas.openxmlformats.org/officeDocument/2006/relationships" xmlns:m="http://schemas.openxmlformats.org/officeDocument/2006/math" xmlns:v="urn:schemas-microsoft-com:vml" xmlns:wp14="http://schemas.microsoft.com/office/word/2010/wordprocessingDrawing" xmlns:wp="http://schemas.openxmlformats.org/drawingml/2006/wordprocessingDrawing" xmlns:w10="urn:schemas-microsoft-com:office:word" xmlns:w="http://schemas.openxmlformats.org/wordprocessingml/2006/main" xmlns:w14="http://schemas.microsoft.com/office/word/2010/wordml" xmlns:w15="http://schemas.microsoft.com/office/word/2012/wordml" xmlns:w16se="http://schemas.microsoft.com/office/word/2015/wordml/symex" xmlns:wpg="http://schemas.microsoft.com/office/word/2010/wordprocessingGroup" xmlns:wpi="http://schemas.microsoft.com/office/word/2010/wordprocessingInk" xmlns:wne="http://schemas.microsoft.com/office/word/2006/wordml" xmlns:wps="http://schemas.microsoft.com/office/word/2010/wordprocessingShape" mc:Ignorable="w14 w15 w16se wp14">
+<w:numbering xmlns:wpc="http://schemas.microsoft.com/office/word/2010/wordprocessingCanvas" xmlns:cx="http://schemas.microsoft.com/office/drawing/2014/chartex" xmlns:cx1="http://schemas.microsoft.com/office/drawing/2015/9/8/chartex" xmlns:cx2="http://schemas.microsoft.com/office/drawing/2015/10/21/chartex" xmlns:cx3="http://schemas.microsoft.com/office/drawing/2016/5/9/chartex" xmlns:cx4="http://schemas.microsoft.com/office/drawing/2016/5/10/chartex" xmlns:cx5="http://schemas.microsoft.com/office/drawing/2016/5/11/chartex" xmlns:cx6="http://schemas.microsoft.com/office/drawing/2016/5/12/chartex" xmlns:cx7="http://schemas.microsoft.com/office/drawing/2016/5/13/chartex" xmlns:cx8="http://schemas.microsoft.com/office/drawing/2016/5/14/chartex" xmlns:mc="http://schemas.openxmlformats.org/markup-compatibility/2006" xmlns:aink="http://schemas.microsoft.com/office/drawing/2016/ink" xmlns:o="urn:schemas-microsoft-com:office:office" xmlns:r="http://schemas.openxmlformats.org/officeDocument/2006/relationships" xmlns:m="http://schemas.openxmlformats.org/officeDocument/2006/math" xmlns:v="urn:schemas-microsoft-com:vml" xmlns:wp14="http://schemas.microsoft.com/office/word/2010/wordprocessingDrawing" xmlns:wp="http://schemas.openxmlformats.org/drawingml/2006/wordprocessingDrawing" xmlns:w10="urn:schemas-microsoft-com:office:word" xmlns:w="http://schemas.openxmlformats.org/wordprocessingml/2006/main" xmlns:w14="http://schemas.microsoft.com/office/word/2010/wordml" xmlns:w15="http://schemas.microsoft.com/office/word/2012/wordml" xmlns:w16se="http://schemas.microsoft.com/office/word/2015/wordml/symex" xmlns:wpg="http://schemas.microsoft.com/office/word/2010/wordprocessingGroup" xmlns:wpi="http://schemas.microsoft.com/office/word/2010/wordprocessingInk" xmlns:wne="http://schemas.microsoft.com/office/word/2006/wordml" xmlns:wps="http://schemas.microsoft.com/office/word/2010/wordprocessingShape" mc:Ignorable="w14 w15 w16se wp14">
   <w:abstractNum w:abstractNumId="0" w15:restartNumberingAfterBreak="0">
     <w:nsid w:val="4D4814AC"/>
     <w:multiLevelType w:val="multilevel"/>

</xml_diff>